<commit_message>
add severl documents in japanese
</commit_message>
<xml_diff>
--- a/Flutter/150. Getting Location Data From Across Platforms.docx
+++ b/Flutter/150. Getting Location Data From Across Platforms.docx
@@ -5215,131 +5215,84 @@
         </w:rPr>
         <w:t xml:space="preserve"> </w:t>
       </w:r>
+      <w:r>
+        <w:rPr>
+          <w:rFonts w:ascii="Helvetica" w:eastAsia="ＭＳ Ｐゴシック" w:hAnsi="Helvetica" w:cs="Helvetica"/>
+          <w:color w:val="29303B"/>
+          <w:kern w:val="0"/>
+          <w:sz w:val="23"/>
+          <w:szCs w:val="23"/>
+        </w:rPr>
+        <w:t>to understand this we have to learn all about synchronous and asynchronous programming.</w:t>
+      </w:r>
+    </w:p>
+    <w:p>
+      <w:pPr>
+        <w:widowControl/>
+        <w:shd w:val="clear" w:color="auto" w:fill="F7F8FA"/>
+        <w:spacing w:after="158"/>
+        <w:jc w:val="left"/>
+        <w:rPr>
+          <w:rFonts w:ascii="Helvetica" w:eastAsia="ＭＳ Ｐゴシック" w:hAnsi="Helvetica" w:cs="Helvetica"/>
+          <w:color w:val="29303B"/>
+          <w:kern w:val="0"/>
+          <w:sz w:val="23"/>
+          <w:szCs w:val="23"/>
+        </w:rPr>
+      </w:pPr>
+      <w:r>
+        <w:rPr>
+          <w:rFonts w:ascii="Helvetica" w:eastAsia="ＭＳ Ｐゴシック" w:hAnsi="Helvetica" w:cs="Helvetica"/>
+          <w:color w:val="29303B"/>
+          <w:kern w:val="0"/>
+          <w:sz w:val="23"/>
+          <w:szCs w:val="23"/>
+        </w:rPr>
+        <w:t>So we have to understand what's actually going on here in this code.</w:t>
+      </w:r>
+    </w:p>
+    <w:p>
+      <w:pPr>
+        <w:widowControl/>
+        <w:shd w:val="clear" w:color="auto" w:fill="F7F8FA"/>
+        <w:spacing w:after="158"/>
+        <w:jc w:val="left"/>
+        <w:rPr>
+          <w:rFonts w:ascii="Helvetica" w:eastAsia="ＭＳ Ｐゴシック" w:hAnsi="Helvetica" w:cs="Helvetica"/>
+          <w:color w:val="29303B"/>
+          <w:kern w:val="0"/>
+          <w:sz w:val="23"/>
+          <w:szCs w:val="23"/>
+        </w:rPr>
+      </w:pPr>
+      <w:proofErr w:type="gramStart"/>
+      <w:r>
+        <w:rPr>
+          <w:rFonts w:ascii="Helvetica" w:eastAsia="ＭＳ Ｐゴシック" w:hAnsi="Helvetica" w:cs="Helvetica"/>
+          <w:color w:val="29303B"/>
+          <w:kern w:val="0"/>
+          <w:sz w:val="23"/>
+          <w:szCs w:val="23"/>
+        </w:rPr>
+        <w:lastRenderedPageBreak/>
+        <w:t>head</w:t>
+      </w:r>
+      <w:proofErr w:type="gramEnd"/>
+      <w:r>
+        <w:rPr>
+          <w:rFonts w:ascii="Helvetica" w:eastAsia="ＭＳ Ｐゴシック" w:hAnsi="Helvetica" w:cs="Helvetica"/>
+          <w:color w:val="29303B"/>
+          <w:kern w:val="0"/>
+          <w:sz w:val="23"/>
+          <w:szCs w:val="23"/>
+        </w:rPr>
+        <w:t xml:space="preserve"> over to the next lesson and let's learn all about asynchronous programming.</w:t>
+      </w:r>
+    </w:p>
+    <w:p>
       <w:bookmarkStart w:id="0" w:name="_GoBack"/>
       <w:bookmarkEnd w:id="0"/>
-      <w:r>
-        <w:rPr>
-          <w:rFonts w:ascii="Helvetica" w:eastAsia="ＭＳ Ｐゴシック" w:hAnsi="Helvetica" w:cs="Helvetica"/>
-          <w:color w:val="29303B"/>
-          <w:kern w:val="0"/>
-          <w:sz w:val="23"/>
-          <w:szCs w:val="23"/>
-        </w:rPr>
-        <w:t>to understand this we have to learn all about synchronous and asynchronous programming.</w:t>
-      </w:r>
-    </w:p>
-    <w:p>
-      <w:pPr>
-        <w:widowControl/>
-        <w:shd w:val="clear" w:color="auto" w:fill="F7F8FA"/>
-        <w:spacing w:after="158"/>
-        <w:jc w:val="left"/>
-        <w:rPr>
-          <w:rFonts w:ascii="Helvetica" w:eastAsia="ＭＳ Ｐゴシック" w:hAnsi="Helvetica" w:cs="Helvetica"/>
-          <w:color w:val="29303B"/>
-          <w:kern w:val="0"/>
-          <w:sz w:val="23"/>
-          <w:szCs w:val="23"/>
-        </w:rPr>
-      </w:pPr>
-      <w:r>
-        <w:rPr>
-          <w:rFonts w:ascii="Helvetica" w:eastAsia="ＭＳ Ｐゴシック" w:hAnsi="Helvetica" w:cs="Helvetica"/>
-          <w:color w:val="29303B"/>
-          <w:kern w:val="0"/>
-          <w:sz w:val="23"/>
-          <w:szCs w:val="23"/>
-        </w:rPr>
-        <w:t>So we have to understand what's actually going on here in this code.</w:t>
-      </w:r>
-    </w:p>
-    <w:p>
-      <w:pPr>
-        <w:widowControl/>
-        <w:shd w:val="clear" w:color="auto" w:fill="F7F8FA"/>
-        <w:spacing w:after="158"/>
-        <w:jc w:val="left"/>
-        <w:rPr>
-          <w:rFonts w:ascii="Helvetica" w:eastAsia="ＭＳ Ｐゴシック" w:hAnsi="Helvetica" w:cs="Helvetica"/>
-          <w:color w:val="29303B"/>
-          <w:kern w:val="0"/>
-          <w:sz w:val="23"/>
-          <w:szCs w:val="23"/>
-        </w:rPr>
-      </w:pPr>
-      <w:proofErr w:type="gramStart"/>
-      <w:r>
-        <w:rPr>
-          <w:rFonts w:ascii="Helvetica" w:eastAsia="ＭＳ Ｐゴシック" w:hAnsi="Helvetica" w:cs="Helvetica"/>
-          <w:color w:val="29303B"/>
-          <w:kern w:val="0"/>
-          <w:sz w:val="23"/>
-          <w:szCs w:val="23"/>
-        </w:rPr>
-        <w:lastRenderedPageBreak/>
-        <w:t>head</w:t>
-      </w:r>
-      <w:proofErr w:type="gramEnd"/>
-      <w:r>
-        <w:rPr>
-          <w:rFonts w:ascii="Helvetica" w:eastAsia="ＭＳ Ｐゴシック" w:hAnsi="Helvetica" w:cs="Helvetica"/>
-          <w:color w:val="29303B"/>
-          <w:kern w:val="0"/>
-          <w:sz w:val="23"/>
-          <w:szCs w:val="23"/>
-        </w:rPr>
-        <w:t xml:space="preserve"> over to the next lesson and let's learn all about asynchronous programming.</w:t>
-      </w:r>
-    </w:p>
-    <w:p>
-      <w:pPr>
-        <w:widowControl/>
-        <w:shd w:val="clear" w:color="auto" w:fill="F2F3F5"/>
-        <w:jc w:val="left"/>
-        <w:rPr>
-          <w:rFonts w:ascii="Helvetica" w:eastAsia="ＭＳ Ｐゴシック" w:hAnsi="Helvetica" w:cs="Helvetica"/>
-          <w:color w:val="29303B"/>
-          <w:kern w:val="0"/>
-          <w:sz w:val="23"/>
-          <w:szCs w:val="23"/>
-        </w:rPr>
-      </w:pPr>
-      <w:r>
-        <w:rPr>
-          <w:rFonts w:ascii="Helvetica" w:eastAsia="ＭＳ Ｐゴシック" w:hAnsi="Helvetica" w:cs="Helvetica"/>
-          <w:color w:val="29303B"/>
-          <w:kern w:val="0"/>
-          <w:sz w:val="23"/>
-          <w:szCs w:val="23"/>
-        </w:rPr>
-        <w:object w:dxaOrig="405" w:dyaOrig="420">
-          <v:shapetype id="_x0000_t75" coordsize="21600,21600" o:spt="75" o:preferrelative="t" path="m@4@5l@4@11@9@11@9@5xe" filled="f" stroked="f">
-            <v:stroke joinstyle="miter"/>
-            <v:formulas>
-              <v:f eqn="if lineDrawn pixelLineWidth 0"/>
-              <v:f eqn="sum @0 1 0"/>
-              <v:f eqn="sum 0 0 @1"/>
-              <v:f eqn="prod @2 1 2"/>
-              <v:f eqn="prod @3 21600 pixelWidth"/>
-              <v:f eqn="prod @3 21600 pixelHeight"/>
-              <v:f eqn="sum @0 0 1"/>
-              <v:f eqn="prod @6 1 2"/>
-              <v:f eqn="prod @7 21600 pixelWidth"/>
-              <v:f eqn="sum @8 21600 0"/>
-              <v:f eqn="prod @7 21600 pixelHeight"/>
-              <v:f eqn="sum @10 21600 0"/>
-            </v:formulas>
-            <v:path o:extrusionok="f" gradientshapeok="t" o:connecttype="rect"/>
-            <o:lock v:ext="edit" aspectratio="t"/>
-          </v:shapetype>
-          <v:shape id="_x0000_i1027" type="#_x0000_t75" style="width:20.25pt;height:21pt" o:ole="">
-            <v:imagedata r:id="rId4" o:title=""/>
-          </v:shape>
-          <w:control r:id="rId5" w:name="DefaultOcxName" w:shapeid="_x0000_i1027"/>
-        </w:object>
-      </w:r>
-    </w:p>
-    <w:p/>
+    </w:p>
     <w:sectPr>
       <w:pgSz w:w="11906" w:h="16838"/>
       <w:pgMar w:top="1985" w:right="1701" w:bottom="1701" w:left="1701" w:header="851" w:footer="992" w:gutter="0"/>
@@ -5796,10 +5749,6 @@
 </w:styles>
 </file>
 
-<file path=word/activeX/activeX1.xml><?xml version="1.0" encoding="utf-8"?>
-<ax:ocx xmlns:ax="http://schemas.microsoft.com/office/2006/activeX" xmlns:r="http://schemas.openxmlformats.org/officeDocument/2006/relationships" ax:classid="{5512D116-5CC6-11CF-8D67-00AA00BDCE1D}" ax:persistence="persistStream" r:id="rId1"/>
-</file>
-
 <file path=word/theme/theme1.xml><?xml version="1.0" encoding="utf-8"?>
 <a:theme xmlns:a="http://schemas.openxmlformats.org/drawingml/2006/main" name="Office テーマ">
   <a:themeElements>

</xml_diff>